<commit_message>
edited info.md and design docx to reflect accurate project descriptions
</commit_message>
<xml_diff>
--- a/docs/ECE 298A Deliverable.docx
+++ b/docs/ECE 298A Deliverable.docx
@@ -14,6 +14,22 @@
       </w:pPr>
       <w:r>
         <w:rPr>
+          <w:rtl w:val="0"/>
+        </w:rPr>
+      </w:r>
+    </w:p>
+    <w:p>
+      <w:pPr>
+        <w:jc w:val="center"/>
+        <w:rPr>
+          <w:rFonts w:ascii="Times New Roman" w:cs="Times New Roman" w:eastAsia="Times New Roman" w:hAnsi="Times New Roman"/>
+          <w:b w:val="1"/>
+          <w:sz w:val="24"/>
+          <w:szCs w:val="24"/>
+        </w:rPr>
+      </w:pPr>
+      <w:r>
+        <w:rPr>
           <w:rFonts w:ascii="Times New Roman" w:cs="Times New Roman" w:eastAsia="Times New Roman" w:hAnsi="Times New Roman"/>
           <w:b w:val="1"/>
           <w:sz w:val="24"/>
@@ -151,7 +167,7 @@
           <w:szCs w:val="24"/>
           <w:rtl w:val="0"/>
         </w:rPr>
-        <w:t xml:space="preserve">Implement a 4-neuron Binary Neural Network (BNN), on a Tiny TapeOut ASIC to classify a 6-bit binary input (line inputs) to perform classification into 4 different classes: turn left, turn right, stop, and U-turn.</w:t>
+        <w:t xml:space="preserve">Implement a 8-neuron Binary Neural Network (BNN), on a Tiny TapeOut ASIC to classify a 8-bit binary input (line inputs) to perform classification into 4 different classes: turn left, turn right, stop, and U-turn.</w:t>
       </w:r>
     </w:p>
     <w:p>
@@ -213,7 +229,7 @@
           <w:szCs w:val="24"/>
           <w:rtl w:val="0"/>
         </w:rPr>
-        <w:t xml:space="preserve">Use 6-bit parallel input and 4 binary outputs + 2 debug outputs, out of the 8 total I/Os. 6-bit parallel inputs are assumed to be “sensor-gathered data”. 4-bit output provides 4 different classifications for the input. 2-bit debug bits can be used to observe intermediate arithmetic processes for neuron 0, both for our building purposes as well as learning purposes.</w:t>
+        <w:t xml:space="preserve">Use 8-bit parallel input and 4 binary outputs + 4 debug outputs, out of the 8 total I/Os. 8-bit parallel inputs are assumed to be “sensor-gathered data”. 4-bit output provides 4 different classifications for the input. 4-bit debug bits are used to observe intermediate results from the first layer of our BNN.</w:t>
       </w:r>
     </w:p>
     <w:p>
@@ -247,7 +263,7 @@
           <w:szCs w:val="24"/>
           <w:rtl w:val="0"/>
         </w:rPr>
-        <w:t xml:space="preserve">4 of the 8 bidirectional I/O pins will be used to implement dynamic weight loading. This is loaded during runtime, and weights are shifted serially based on the cycle number. In two clock cycles, the 4 bidirectional I/O pins will finish writing into one neuron, and the complete process can be completed within 8 cycles. We use an additional I/O pin to use as the </w:t>
+        <w:t xml:space="preserve">4 of the 8 bidirectional I/O pins will be used to implement dynamic weight loading. This is loaded during runtime, and weights are shifted serially based on the cycle number. In two clock cycles, the 4 bidirectional I/O pins will finish writing into one neuron, and the complete process can be completed within 16 cycles. We use an additional I/O pin to use as the </w:t>
       </w:r>
       <w:r>
         <w:rPr>
@@ -495,6 +511,7 @@
         </w:tc>
         <w:tc>
           <w:tcPr>
+            <w:vMerge w:val="restart"/>
             <w:shd w:fill="auto" w:val="clear"/>
             <w:tcMar>
               <w:top w:w="100.0" w:type="dxa"/>
@@ -521,12 +538,13 @@
                 <w:szCs w:val="24"/>
                 <w:rtl w:val="0"/>
               </w:rPr>
-              <w:t xml:space="preserve">ui[7:2]</w:t>
-            </w:r>
-          </w:p>
-        </w:tc>
-        <w:tc>
-          <w:tcPr>
+              <w:t xml:space="preserve">ui[7:0]</w:t>
+            </w:r>
+          </w:p>
+        </w:tc>
+        <w:tc>
+          <w:tcPr>
+            <w:vMerge w:val="restart"/>
             <w:shd w:fill="auto" w:val="clear"/>
             <w:tcMar>
               <w:top w:w="100.0" w:type="dxa"/>
@@ -553,7 +571,7 @@
                 <w:szCs w:val="24"/>
                 <w:rtl w:val="0"/>
               </w:rPr>
-              <w:t xml:space="preserve">6-bit parallel line data input</w:t>
+              <w:t xml:space="preserve">8-bit parallel line data input</w:t>
             </w:r>
           </w:p>
         </w:tc>
@@ -596,65 +614,61 @@
         </w:tc>
         <w:tc>
           <w:tcPr>
-            <w:shd w:fill="auto" w:val="clear"/>
-            <w:tcMar>
-              <w:top w:w="100.0" w:type="dxa"/>
-              <w:left w:w="100.0" w:type="dxa"/>
-              <w:bottom w:w="100.0" w:type="dxa"/>
-              <w:right w:w="100.0" w:type="dxa"/>
-            </w:tcMar>
-            <w:vAlign w:val="top"/>
-          </w:tcPr>
-          <w:p>
-            <w:pPr>
-              <w:widowControl w:val="0"/>
-              <w:spacing w:line="240" w:lineRule="auto"/>
-              <w:rPr>
-                <w:rFonts w:ascii="Times New Roman" w:cs="Times New Roman" w:eastAsia="Times New Roman" w:hAnsi="Times New Roman"/>
-                <w:sz w:val="24"/>
-                <w:szCs w:val="24"/>
-              </w:rPr>
-            </w:pPr>
-            <w:r>
-              <w:rPr>
-                <w:rFonts w:ascii="Times New Roman" w:cs="Times New Roman" w:eastAsia="Times New Roman" w:hAnsi="Times New Roman"/>
-                <w:sz w:val="24"/>
-                <w:szCs w:val="24"/>
-                <w:rtl w:val="0"/>
-              </w:rPr>
-              <w:t xml:space="preserve">ui[1:0]</w:t>
-            </w:r>
-          </w:p>
-        </w:tc>
-        <w:tc>
-          <w:tcPr>
-            <w:shd w:fill="auto" w:val="clear"/>
-            <w:tcMar>
-              <w:top w:w="100.0" w:type="dxa"/>
-              <w:left w:w="100.0" w:type="dxa"/>
-              <w:bottom w:w="100.0" w:type="dxa"/>
-              <w:right w:w="100.0" w:type="dxa"/>
-            </w:tcMar>
-            <w:vAlign w:val="top"/>
-          </w:tcPr>
-          <w:p>
-            <w:pPr>
-              <w:widowControl w:val="0"/>
-              <w:spacing w:line="240" w:lineRule="auto"/>
-              <w:rPr>
-                <w:rFonts w:ascii="Times New Roman" w:cs="Times New Roman" w:eastAsia="Times New Roman" w:hAnsi="Times New Roman"/>
-                <w:sz w:val="24"/>
-                <w:szCs w:val="24"/>
-              </w:rPr>
-            </w:pPr>
-            <w:r>
-              <w:rPr>
-                <w:rFonts w:ascii="Times New Roman" w:cs="Times New Roman" w:eastAsia="Times New Roman" w:hAnsi="Times New Roman"/>
-                <w:sz w:val="24"/>
-                <w:szCs w:val="24"/>
-                <w:rtl w:val="0"/>
-              </w:rPr>
-              <w:t xml:space="preserve">These pins are unused</w:t>
+            <w:vMerge w:val="continue"/>
+            <w:shd w:fill="auto" w:val="clear"/>
+            <w:tcMar>
+              <w:top w:w="100.0" w:type="dxa"/>
+              <w:left w:w="100.0" w:type="dxa"/>
+              <w:bottom w:w="100.0" w:type="dxa"/>
+              <w:right w:w="100.0" w:type="dxa"/>
+            </w:tcMar>
+            <w:vAlign w:val="top"/>
+          </w:tcPr>
+          <w:p>
+            <w:pPr>
+              <w:widowControl w:val="0"/>
+              <w:spacing w:after="0" w:before="0" w:line="240" w:lineRule="auto"/>
+              <w:ind w:left="0" w:firstLine="0"/>
+              <w:rPr>
+                <w:rFonts w:ascii="Times New Roman" w:cs="Times New Roman" w:eastAsia="Times New Roman" w:hAnsi="Times New Roman"/>
+                <w:sz w:val="24"/>
+                <w:szCs w:val="24"/>
+              </w:rPr>
+            </w:pPr>
+            <w:r>
+              <w:rPr>
+                <w:rtl w:val="0"/>
+              </w:rPr>
+            </w:r>
+          </w:p>
+        </w:tc>
+        <w:tc>
+          <w:tcPr>
+            <w:vMerge w:val="continue"/>
+            <w:shd w:fill="auto" w:val="clear"/>
+            <w:tcMar>
+              <w:top w:w="100.0" w:type="dxa"/>
+              <w:left w:w="100.0" w:type="dxa"/>
+              <w:bottom w:w="100.0" w:type="dxa"/>
+              <w:right w:w="100.0" w:type="dxa"/>
+            </w:tcMar>
+            <w:vAlign w:val="top"/>
+          </w:tcPr>
+          <w:p>
+            <w:pPr>
+              <w:widowControl w:val="0"/>
+              <w:spacing w:after="0" w:before="0" w:line="240" w:lineRule="auto"/>
+              <w:ind w:left="0" w:firstLine="0"/>
+              <w:rPr>
+                <w:rFonts w:ascii="Times New Roman" w:cs="Times New Roman" w:eastAsia="Times New Roman" w:hAnsi="Times New Roman"/>
+                <w:sz w:val="24"/>
+                <w:szCs w:val="24"/>
+              </w:rPr>
+            </w:pPr>
+            <w:r>
+              <w:rPr>
+                <w:rtl w:val="0"/>
+              </w:rPr>
             </w:r>
           </w:p>
         </w:tc>
@@ -801,6 +815,7 @@
         </w:tc>
         <w:tc>
           <w:tcPr>
+            <w:vMerge w:val="restart"/>
             <w:shd w:fill="auto" w:val="clear"/>
             <w:tcMar>
               <w:top w:w="100.0" w:type="dxa"/>
@@ -827,12 +842,13 @@
                 <w:szCs w:val="24"/>
                 <w:rtl w:val="0"/>
               </w:rPr>
-              <w:t xml:space="preserve">uo[3:2]</w:t>
-            </w:r>
-          </w:p>
-        </w:tc>
-        <w:tc>
-          <w:tcPr>
+              <w:t xml:space="preserve">uo[3:0]</w:t>
+            </w:r>
+          </w:p>
+        </w:tc>
+        <w:tc>
+          <w:tcPr>
+            <w:vMerge w:val="restart"/>
             <w:shd w:fill="auto" w:val="clear"/>
             <w:tcMar>
               <w:top w:w="100.0" w:type="dxa"/>
@@ -859,7 +875,7 @@
                 <w:szCs w:val="24"/>
                 <w:rtl w:val="0"/>
               </w:rPr>
-              <w:t xml:space="preserve">2-bit debug pins, uo[3] for neuron 0 after popcount, uo[2] for after threshold op.</w:t>
+              <w:t xml:space="preserve">4-bit debug pins, shows the dataout_1 bits in the intermediate results</w:t>
             </w:r>
           </w:p>
         </w:tc>
@@ -902,65 +918,61 @@
         </w:tc>
         <w:tc>
           <w:tcPr>
-            <w:shd w:fill="auto" w:val="clear"/>
-            <w:tcMar>
-              <w:top w:w="100.0" w:type="dxa"/>
-              <w:left w:w="100.0" w:type="dxa"/>
-              <w:bottom w:w="100.0" w:type="dxa"/>
-              <w:right w:w="100.0" w:type="dxa"/>
-            </w:tcMar>
-            <w:vAlign w:val="top"/>
-          </w:tcPr>
-          <w:p>
-            <w:pPr>
-              <w:widowControl w:val="0"/>
-              <w:spacing w:line="240" w:lineRule="auto"/>
-              <w:rPr>
-                <w:rFonts w:ascii="Times New Roman" w:cs="Times New Roman" w:eastAsia="Times New Roman" w:hAnsi="Times New Roman"/>
-                <w:sz w:val="24"/>
-                <w:szCs w:val="24"/>
-              </w:rPr>
-            </w:pPr>
-            <w:r>
-              <w:rPr>
-                <w:rFonts w:ascii="Times New Roman" w:cs="Times New Roman" w:eastAsia="Times New Roman" w:hAnsi="Times New Roman"/>
-                <w:sz w:val="24"/>
-                <w:szCs w:val="24"/>
-                <w:rtl w:val="0"/>
-              </w:rPr>
-              <w:t xml:space="preserve">uo[1:0]</w:t>
-            </w:r>
-          </w:p>
-        </w:tc>
-        <w:tc>
-          <w:tcPr>
-            <w:shd w:fill="auto" w:val="clear"/>
-            <w:tcMar>
-              <w:top w:w="100.0" w:type="dxa"/>
-              <w:left w:w="100.0" w:type="dxa"/>
-              <w:bottom w:w="100.0" w:type="dxa"/>
-              <w:right w:w="100.0" w:type="dxa"/>
-            </w:tcMar>
-            <w:vAlign w:val="top"/>
-          </w:tcPr>
-          <w:p>
-            <w:pPr>
-              <w:widowControl w:val="0"/>
-              <w:spacing w:line="240" w:lineRule="auto"/>
-              <w:rPr>
-                <w:rFonts w:ascii="Times New Roman" w:cs="Times New Roman" w:eastAsia="Times New Roman" w:hAnsi="Times New Roman"/>
-                <w:sz w:val="24"/>
-                <w:szCs w:val="24"/>
-              </w:rPr>
-            </w:pPr>
-            <w:r>
-              <w:rPr>
-                <w:rFonts w:ascii="Times New Roman" w:cs="Times New Roman" w:eastAsia="Times New Roman" w:hAnsi="Times New Roman"/>
-                <w:sz w:val="24"/>
-                <w:szCs w:val="24"/>
-                <w:rtl w:val="0"/>
-              </w:rPr>
-              <w:t xml:space="preserve">These pins are unused</w:t>
+            <w:vMerge w:val="continue"/>
+            <w:shd w:fill="auto" w:val="clear"/>
+            <w:tcMar>
+              <w:top w:w="100.0" w:type="dxa"/>
+              <w:left w:w="100.0" w:type="dxa"/>
+              <w:bottom w:w="100.0" w:type="dxa"/>
+              <w:right w:w="100.0" w:type="dxa"/>
+            </w:tcMar>
+            <w:vAlign w:val="top"/>
+          </w:tcPr>
+          <w:p>
+            <w:pPr>
+              <w:widowControl w:val="0"/>
+              <w:spacing w:after="0" w:before="0" w:line="240" w:lineRule="auto"/>
+              <w:ind w:left="0" w:firstLine="0"/>
+              <w:rPr>
+                <w:rFonts w:ascii="Times New Roman" w:cs="Times New Roman" w:eastAsia="Times New Roman" w:hAnsi="Times New Roman"/>
+                <w:sz w:val="24"/>
+                <w:szCs w:val="24"/>
+              </w:rPr>
+            </w:pPr>
+            <w:r>
+              <w:rPr>
+                <w:rtl w:val="0"/>
+              </w:rPr>
+            </w:r>
+          </w:p>
+        </w:tc>
+        <w:tc>
+          <w:tcPr>
+            <w:vMerge w:val="continue"/>
+            <w:shd w:fill="auto" w:val="clear"/>
+            <w:tcMar>
+              <w:top w:w="100.0" w:type="dxa"/>
+              <w:left w:w="100.0" w:type="dxa"/>
+              <w:bottom w:w="100.0" w:type="dxa"/>
+              <w:right w:w="100.0" w:type="dxa"/>
+            </w:tcMar>
+            <w:vAlign w:val="top"/>
+          </w:tcPr>
+          <w:p>
+            <w:pPr>
+              <w:widowControl w:val="0"/>
+              <w:spacing w:after="0" w:before="0" w:line="240" w:lineRule="auto"/>
+              <w:ind w:left="0" w:firstLine="0"/>
+              <w:rPr>
+                <w:rFonts w:ascii="Times New Roman" w:cs="Times New Roman" w:eastAsia="Times New Roman" w:hAnsi="Times New Roman"/>
+                <w:sz w:val="24"/>
+                <w:szCs w:val="24"/>
+              </w:rPr>
+            </w:pPr>
+            <w:r>
+              <w:rPr>
+                <w:rtl w:val="0"/>
+              </w:rPr>
             </w:r>
           </w:p>
         </w:tc>
@@ -1276,7 +1288,7 @@
                 <w:szCs w:val="24"/>
                 <w:rtl w:val="0"/>
               </w:rPr>
-              <w:t xml:space="preserve">These bidirectional pins are unused; could be assigned to debugging purposes.</w:t>
+              <w:t xml:space="preserve">This bidirectional pin is unused, and could be assigned to debugging purposes.</w:t>
             </w:r>
           </w:p>
         </w:tc>
@@ -1353,12 +1365,12 @@
           <wp:inline distB="114300" distT="114300" distL="114300" distR="114300">
             <wp:extent cx="5943600" cy="3429000"/>
             <wp:effectExtent b="0" l="0" r="0" t="0"/>
-            <wp:docPr id="1" name="image2.jpg"/>
+            <wp:docPr id="1" name="image4.jpg"/>
             <a:graphic>
               <a:graphicData uri="http://schemas.openxmlformats.org/drawingml/2006/picture">
                 <pic:pic>
                   <pic:nvPicPr>
-                    <pic:cNvPr id="0" name="image2.jpg"/>
+                    <pic:cNvPr id="0" name="image4.jpg"/>
                     <pic:cNvPicPr preferRelativeResize="0"/>
                   </pic:nvPicPr>
                   <pic:blipFill>
@@ -1563,7 +1575,7 @@
           <w:rtl w:val="0"/>
         </w:rPr>
         <w:tab/>
-        <w:t xml:space="preserve">Each neuron will contain 6 weights and registers accordingly to perform </w:t>
+        <w:t xml:space="preserve">Each neuron will contain 8 weights and registers accordingly to perform </w:t>
       </w:r>
       <w:r>
         <w:rPr>
@@ -1582,26 +1594,191 @@
           <w:szCs w:val="24"/>
           <w:rtl w:val="0"/>
         </w:rPr>
-        <w:t xml:space="preserve"> operations to produce a single output bit. By estimation and per neuron, we will need 11 flip-flops per neuron as well as 10 wires per neuron. FFs are used for weight storage, threshold register plus sum register. Wires are used in these 3 processes as well. In the total design, this accumulates to </w:t>
-      </w:r>
-      <w:r>
-        <w:rPr>
-          <w:rFonts w:ascii="Times New Roman" w:cs="Times New Roman" w:eastAsia="Times New Roman" w:hAnsi="Times New Roman"/>
-          <w:b w:val="1"/>
-          <w:sz w:val="24"/>
-          <w:szCs w:val="24"/>
-          <w:rtl w:val="0"/>
-        </w:rPr>
-        <w:t xml:space="preserve">53 FFs and 46 wires</w:t>
-      </w:r>
-      <w:r>
-        <w:rPr>
-          <w:rFonts w:ascii="Times New Roman" w:cs="Times New Roman" w:eastAsia="Times New Roman" w:hAnsi="Times New Roman"/>
-          <w:sz w:val="24"/>
-          <w:szCs w:val="24"/>
-          <w:rtl w:val="0"/>
-        </w:rPr>
-        <w:t xml:space="preserve">. This means approximately 800 gates total, which is well within the limit of Tiny Tapeout Specs.</w:t>
+        <w:t xml:space="preserve"> operations to produce a single output bit. By estimation and per neuron, we will need ~400 transistors to support all the FF as well as the Popcount logics, which take up most of the chip space. Note that the 2nd layer of neurons are simpler as they use a 4-bit input and thus uses fewer adders/FFs. This comes out to a total of less than 2500 transistors, which is less than half of the limit supported by TinyTapeout.</w:t>
+      </w:r>
+    </w:p>
+    <w:p>
+      <w:pPr>
+        <w:rPr>
+          <w:rFonts w:ascii="Times New Roman" w:cs="Times New Roman" w:eastAsia="Times New Roman" w:hAnsi="Times New Roman"/>
+          <w:sz w:val="24"/>
+          <w:szCs w:val="24"/>
+        </w:rPr>
+      </w:pPr>
+      <w:r>
+        <w:rPr>
+          <w:rtl w:val="0"/>
+        </w:rPr>
+      </w:r>
+    </w:p>
+    <w:p>
+      <w:pPr>
+        <w:rPr>
+          <w:rFonts w:ascii="Times New Roman" w:cs="Times New Roman" w:eastAsia="Times New Roman" w:hAnsi="Times New Roman"/>
+          <w:sz w:val="24"/>
+          <w:szCs w:val="24"/>
+        </w:rPr>
+      </w:pPr>
+      <w:r>
+        <w:rPr>
+          <w:rFonts w:ascii="Times New Roman" w:cs="Times New Roman" w:eastAsia="Times New Roman" w:hAnsi="Times New Roman"/>
+          <w:sz w:val="24"/>
+          <w:szCs w:val="24"/>
+          <w:rtl w:val="0"/>
+        </w:rPr>
+        <w:tab/>
+        <w:t xml:space="preserve">A block diagram for the above circuit components is shown below. </w:t>
+      </w:r>
+    </w:p>
+    <w:p>
+      <w:pPr>
+        <w:rPr>
+          <w:rFonts w:ascii="Times New Roman" w:cs="Times New Roman" w:eastAsia="Times New Roman" w:hAnsi="Times New Roman"/>
+          <w:sz w:val="24"/>
+          <w:szCs w:val="24"/>
+        </w:rPr>
+      </w:pPr>
+      <w:r>
+        <w:rPr>
+          <w:rtl w:val="0"/>
+        </w:rPr>
+      </w:r>
+      <w:r>
+        <w:drawing>
+          <wp:anchor allowOverlap="1" behindDoc="0" distB="114300" distT="114300" distL="114300" distR="114300" hidden="0" layoutInCell="1" locked="0" relativeHeight="0" simplePos="0">
+            <wp:simplePos x="0" y="0"/>
+            <wp:positionH relativeFrom="column">
+              <wp:posOffset>542925</wp:posOffset>
+            </wp:positionH>
+            <wp:positionV relativeFrom="paragraph">
+              <wp:posOffset>171450</wp:posOffset>
+            </wp:positionV>
+            <wp:extent cx="5029200" cy="2635653"/>
+            <wp:effectExtent b="0" l="0" r="0" t="0"/>
+            <wp:wrapTopAndBottom distB="114300" distT="114300"/>
+            <wp:docPr id="3" name="image3.png"/>
+            <a:graphic>
+              <a:graphicData uri="http://schemas.openxmlformats.org/drawingml/2006/picture">
+                <pic:pic>
+                  <pic:nvPicPr>
+                    <pic:cNvPr id="0" name="image3.png"/>
+                    <pic:cNvPicPr preferRelativeResize="0"/>
+                  </pic:nvPicPr>
+                  <pic:blipFill>
+                    <a:blip r:embed="rId8"/>
+                    <a:srcRect b="0" l="0" r="0" t="0"/>
+                    <a:stretch>
+                      <a:fillRect/>
+                    </a:stretch>
+                  </pic:blipFill>
+                  <pic:spPr>
+                    <a:xfrm>
+                      <a:off x="0" y="0"/>
+                      <a:ext cx="5029200" cy="2635653"/>
+                    </a:xfrm>
+                    <a:prstGeom prst="rect"/>
+                    <a:ln/>
+                  </pic:spPr>
+                </pic:pic>
+              </a:graphicData>
+            </a:graphic>
+          </wp:anchor>
+        </w:drawing>
+      </w:r>
+    </w:p>
+    <w:p>
+      <w:pPr>
+        <w:jc w:val="center"/>
+        <w:rPr>
+          <w:rFonts w:ascii="Times New Roman" w:cs="Times New Roman" w:eastAsia="Times New Roman" w:hAnsi="Times New Roman"/>
+          <w:sz w:val="20"/>
+          <w:szCs w:val="20"/>
+        </w:rPr>
+      </w:pPr>
+      <w:r>
+        <w:rPr>
+          <w:rFonts w:ascii="Times New Roman" w:cs="Times New Roman" w:eastAsia="Times New Roman" w:hAnsi="Times New Roman"/>
+          <w:sz w:val="20"/>
+          <w:szCs w:val="20"/>
+          <w:rtl w:val="0"/>
+        </w:rPr>
+        <w:t xml:space="preserve">Figure 3. XNOR + weight loading circuit</w:t>
+      </w:r>
+      <w:r>
+        <w:drawing>
+          <wp:anchor allowOverlap="1" behindDoc="0" distB="114300" distT="114300" distL="114300" distR="114300" hidden="0" layoutInCell="1" locked="0" relativeHeight="0" simplePos="0">
+            <wp:simplePos x="0" y="0"/>
+            <wp:positionH relativeFrom="column">
+              <wp:posOffset>542925</wp:posOffset>
+            </wp:positionH>
+            <wp:positionV relativeFrom="paragraph">
+              <wp:posOffset>266700</wp:posOffset>
+            </wp:positionV>
+            <wp:extent cx="5024438" cy="3382594"/>
+            <wp:effectExtent b="0" l="0" r="0" t="0"/>
+            <wp:wrapTopAndBottom distB="114300" distT="114300"/>
+            <wp:docPr id="4" name="image2.png"/>
+            <a:graphic>
+              <a:graphicData uri="http://schemas.openxmlformats.org/drawingml/2006/picture">
+                <pic:pic>
+                  <pic:nvPicPr>
+                    <pic:cNvPr id="0" name="image2.png"/>
+                    <pic:cNvPicPr preferRelativeResize="0"/>
+                  </pic:nvPicPr>
+                  <pic:blipFill>
+                    <a:blip r:embed="rId9"/>
+                    <a:srcRect b="0" l="0" r="0" t="0"/>
+                    <a:stretch>
+                      <a:fillRect/>
+                    </a:stretch>
+                  </pic:blipFill>
+                  <pic:spPr>
+                    <a:xfrm>
+                      <a:off x="0" y="0"/>
+                      <a:ext cx="5024438" cy="3382594"/>
+                    </a:xfrm>
+                    <a:prstGeom prst="rect"/>
+                    <a:ln/>
+                  </pic:spPr>
+                </pic:pic>
+              </a:graphicData>
+            </a:graphic>
+          </wp:anchor>
+        </w:drawing>
+      </w:r>
+    </w:p>
+    <w:p>
+      <w:pPr>
+        <w:jc w:val="center"/>
+        <w:rPr>
+          <w:rFonts w:ascii="Times New Roman" w:cs="Times New Roman" w:eastAsia="Times New Roman" w:hAnsi="Times New Roman"/>
+          <w:sz w:val="20"/>
+          <w:szCs w:val="20"/>
+        </w:rPr>
+      </w:pPr>
+      <w:r>
+        <w:rPr>
+          <w:rtl w:val="0"/>
+        </w:rPr>
+      </w:r>
+    </w:p>
+    <w:p>
+      <w:pPr>
+        <w:jc w:val="center"/>
+        <w:rPr>
+          <w:rFonts w:ascii="Times New Roman" w:cs="Times New Roman" w:eastAsia="Times New Roman" w:hAnsi="Times New Roman"/>
+          <w:sz w:val="20"/>
+          <w:szCs w:val="20"/>
+        </w:rPr>
+      </w:pPr>
+      <w:r>
+        <w:rPr>
+          <w:rFonts w:ascii="Times New Roman" w:cs="Times New Roman" w:eastAsia="Times New Roman" w:hAnsi="Times New Roman"/>
+          <w:sz w:val="20"/>
+          <w:szCs w:val="20"/>
+          <w:rtl w:val="0"/>
+        </w:rPr>
+        <w:t xml:space="preserve">Figure 4. Popcount logic circuit, 6-bits input on top, 3-bit sum output at bottom</w:t>
       </w:r>
     </w:p>
     <w:p>
@@ -1739,7 +1916,7 @@
           <w:szCs w:val="24"/>
           <w:rtl w:val="0"/>
         </w:rPr>
-        <w:t xml:space="preserve">75 samples of training data sets </w:t>
+        <w:t xml:space="preserve">20 samples of training data sets </w:t>
       </w:r>
       <w:r>
         <w:rPr>
@@ -1758,7 +1935,7 @@
           <w:szCs w:val="24"/>
           <w:rtl w:val="0"/>
         </w:rPr>
-        <w:t xml:space="preserve">15 sets of testing data </w:t>
+        <w:t xml:space="preserve">10 sets of testing data </w:t>
       </w:r>
       <w:r>
         <w:rPr>
@@ -1803,7 +1980,7 @@
       </w:r>
     </w:p>
     <w:sectPr>
-      <w:headerReference r:id="rId8" w:type="default"/>
+      <w:headerReference r:id="rId10" w:type="default"/>
       <w:pgSz w:h="15840" w:w="12240" w:orient="portrait"/>
       <w:pgMar w:bottom="1440" w:top="1440" w:left="1440" w:right="1440" w:header="720" w:footer="720"/>
       <w:pgNumType w:start="1"/>

</xml_diff>